<commit_message>
completion partie 1 du rapport et du code
</commit_message>
<xml_diff>
--- a/TP5/LOG2410_1961605_1956453_TP5/ReponsesAuxQuestions.docx
+++ b/TP5/LOG2410_1961605_1956453_TP5/ReponsesAuxQuestions.docx
@@ -130,7 +130,45 @@
         <w:rPr>
           <w:lang w:val="fr-CA"/>
         </w:rPr>
-        <w:t xml:space="preserve"> patron offre alors une meilleure flexibilité puisqu’il y a indépendance entre les Visitors et la structure d’objets. Puis, étant donné que les méthodes du Visitor se retrouve tous dans une classe, c’est-à-dire un endroit commun, il y a fonctionnalité localisée.</w:t>
+        <w:t xml:space="preserve"> patron offre alors une meilleure flexibilité puisqu’il y a indépendance entre les </w:t>
+      </w:r>
+      <w:proofErr w:type="spellStart"/>
+      <w:r>
+        <w:rPr>
+          <w:lang w:val="fr-CA"/>
+        </w:rPr>
+        <w:t>Visitors</w:t>
+      </w:r>
+      <w:proofErr w:type="spellEnd"/>
+      <w:r>
+        <w:rPr>
+          <w:lang w:val="fr-CA"/>
+        </w:rPr>
+        <w:t xml:space="preserve"> et la structure d’objets. Puis, étant donné que les méthodes du Visitor se retrouve tous dans une classe, c’est-à-dire un endroit commun, il y a</w:t>
+      </w:r>
+      <w:r>
+        <w:rPr>
+          <w:lang w:val="fr-CA"/>
+        </w:rPr>
+        <w:t xml:space="preserve"> ce qu’on appelle «</w:t>
+      </w:r>
+      <w:r>
+        <w:rPr>
+          <w:lang w:val="fr-CA"/>
+        </w:rPr>
+        <w:t xml:space="preserve"> fonctionnalité localisée</w:t>
+      </w:r>
+      <w:r>
+        <w:rPr>
+          <w:lang w:val="fr-CA"/>
+        </w:rPr>
+        <w:t xml:space="preserve"> »</w:t>
+      </w:r>
+      <w:r>
+        <w:rPr>
+          <w:lang w:val="fr-CA"/>
+        </w:rPr>
+        <w:t>.</w:t>
       </w:r>
     </w:p>
     <w:p>
@@ -192,12 +230,18 @@
         </w:rPr>
         <w:t>.</w:t>
       </w:r>
-      <w:bookmarkStart w:id="0" w:name="_GoBack"/>
-      <w:bookmarkEnd w:id="0"/>
+    </w:p>
+    <w:p>
+      <w:pPr>
+        <w:rPr>
+          <w:lang w:val="fr-CA"/>
+        </w:rPr>
+      </w:pPr>
     </w:p>
     <w:p>
       <w:pPr>
         <w:pStyle w:val="Heading3"/>
+        <w:jc w:val="both"/>
         <w:rPr>
           <w:b/>
           <w:bCs/>
@@ -213,6 +257,384 @@
           <w:u w:val="single"/>
           <w:lang w:val="fr-CA"/>
         </w:rPr>
+        <w:t>Question 2.</w:t>
+      </w:r>
+      <w:r>
+        <w:rPr>
+          <w:b/>
+          <w:bCs/>
+          <w:color w:val="auto"/>
+          <w:u w:val="single"/>
+          <w:lang w:val="fr-CA"/>
+        </w:rPr>
+        <w:t>3</w:t>
+      </w:r>
+      <w:r>
+        <w:rPr>
+          <w:b/>
+          <w:bCs/>
+          <w:color w:val="auto"/>
+          <w:u w:val="single"/>
+          <w:lang w:val="fr-CA"/>
+        </w:rPr>
+        <w:t xml:space="preserve"> </w:t>
+      </w:r>
+      <w:r>
+        <w:rPr>
+          <w:b/>
+          <w:bCs/>
+          <w:color w:val="auto"/>
+          <w:lang w:val="fr-CA"/>
+        </w:rPr>
+        <w:t xml:space="preserve">: </w:t>
+      </w:r>
+      <w:r>
+        <w:rPr>
+          <w:b/>
+          <w:bCs/>
+          <w:color w:val="auto"/>
+          <w:lang w:val="fr-CA"/>
+        </w:rPr>
+        <w:t xml:space="preserve">Si en cours de conception, si vous constatiez que vous voudriez ajouter une nouvelle sous-classe dérivée de </w:t>
+      </w:r>
+      <w:proofErr w:type="spellStart"/>
+      <w:r>
+        <w:rPr>
+          <w:b/>
+          <w:bCs/>
+          <w:i/>
+          <w:iCs/>
+          <w:color w:val="auto"/>
+          <w:lang w:val="fr-CA"/>
+        </w:rPr>
+        <w:t>AbsTeamComponent</w:t>
+      </w:r>
+      <w:proofErr w:type="spellEnd"/>
+      <w:r>
+        <w:rPr>
+          <w:b/>
+          <w:bCs/>
+          <w:color w:val="auto"/>
+          <w:lang w:val="fr-CA"/>
+        </w:rPr>
+        <w:t>, établissez la liste de toutes les classes qui doivent être modifiées.</w:t>
+      </w:r>
+    </w:p>
+    <w:p>
+      <w:pPr>
+        <w:ind w:firstLine="720"/>
+        <w:rPr>
+          <w:lang w:val="fr-CA"/>
+        </w:rPr>
+      </w:pPr>
+      <w:r>
+        <w:rPr>
+          <w:lang w:val="fr-CA"/>
+        </w:rPr>
+        <w:t>En regardant le code, il est possible de discerner que les sous-classe</w:t>
+      </w:r>
+      <w:r>
+        <w:rPr>
+          <w:lang w:val="fr-CA"/>
+        </w:rPr>
+        <w:t>s</w:t>
+      </w:r>
+      <w:r>
+        <w:rPr>
+          <w:lang w:val="fr-CA"/>
+        </w:rPr>
+        <w:t xml:space="preserve"> de </w:t>
+      </w:r>
+      <w:proofErr w:type="spellStart"/>
+      <w:r>
+        <w:rPr>
+          <w:i/>
+          <w:iCs/>
+          <w:lang w:val="fr-CA"/>
+        </w:rPr>
+        <w:t>AbsTeamCompo</w:t>
+      </w:r>
+      <w:r>
+        <w:rPr>
+          <w:i/>
+          <w:iCs/>
+          <w:lang w:val="fr-CA"/>
+        </w:rPr>
+        <w:t>n</w:t>
+      </w:r>
+      <w:r>
+        <w:rPr>
+          <w:i/>
+          <w:iCs/>
+          <w:lang w:val="fr-CA"/>
+        </w:rPr>
+        <w:t>ent</w:t>
+      </w:r>
+      <w:proofErr w:type="spellEnd"/>
+      <w:r>
+        <w:rPr>
+          <w:i/>
+          <w:iCs/>
+          <w:lang w:val="fr-CA"/>
+        </w:rPr>
+        <w:t xml:space="preserve"> </w:t>
+      </w:r>
+      <w:r>
+        <w:rPr>
+          <w:lang w:val="fr-CA"/>
+        </w:rPr>
+        <w:t xml:space="preserve">puisse accepter des visiteurs, grâce à la méthode </w:t>
+      </w:r>
+      <w:proofErr w:type="spellStart"/>
+      <w:proofErr w:type="gramStart"/>
+      <w:r>
+        <w:rPr>
+          <w:i/>
+          <w:iCs/>
+          <w:lang w:val="fr-CA"/>
+        </w:rPr>
+        <w:t>accept</w:t>
+      </w:r>
+      <w:proofErr w:type="spellEnd"/>
+      <w:r>
+        <w:rPr>
+          <w:i/>
+          <w:iCs/>
+          <w:lang w:val="fr-CA"/>
+        </w:rPr>
+        <w:t>(</w:t>
+      </w:r>
+      <w:proofErr w:type="gramEnd"/>
+      <w:r>
+        <w:rPr>
+          <w:i/>
+          <w:iCs/>
+          <w:lang w:val="fr-CA"/>
+        </w:rPr>
+        <w:t>)</w:t>
+      </w:r>
+      <w:r>
+        <w:rPr>
+          <w:lang w:val="fr-CA"/>
+        </w:rPr>
+        <w:t>. Pour cela, si jamais la tâche listée dans la question était exécutée,</w:t>
+      </w:r>
+      <w:r>
+        <w:rPr>
+          <w:lang w:val="fr-CA"/>
+        </w:rPr>
+        <w:t xml:space="preserve"> habituellement, il faudrait ajouter une méthode </w:t>
+      </w:r>
+      <w:proofErr w:type="spellStart"/>
+      <w:proofErr w:type="gramStart"/>
+      <w:r>
+        <w:rPr>
+          <w:i/>
+          <w:iCs/>
+          <w:lang w:val="fr-CA"/>
+        </w:rPr>
+        <w:t>visit</w:t>
+      </w:r>
+      <w:proofErr w:type="spellEnd"/>
+      <w:r>
+        <w:rPr>
+          <w:i/>
+          <w:iCs/>
+          <w:lang w:val="fr-CA"/>
+        </w:rPr>
+        <w:t>(</w:t>
+      </w:r>
+      <w:proofErr w:type="gramEnd"/>
+      <w:r>
+        <w:rPr>
+          <w:i/>
+          <w:iCs/>
+          <w:lang w:val="fr-CA"/>
+        </w:rPr>
+        <w:t>)</w:t>
+      </w:r>
+      <w:r>
+        <w:rPr>
+          <w:lang w:val="fr-CA"/>
+        </w:rPr>
+        <w:t xml:space="preserve">, mais dans notre cas, ce serait une </w:t>
+      </w:r>
+      <w:r>
+        <w:rPr>
+          <w:i/>
+          <w:iCs/>
+          <w:lang w:val="fr-CA"/>
+        </w:rPr>
+        <w:t>process</w:t>
+      </w:r>
+      <w:r>
+        <w:rPr>
+          <w:i/>
+          <w:iCs/>
+          <w:lang w:val="fr-CA"/>
+        </w:rPr>
+        <w:t>()</w:t>
+      </w:r>
+      <w:r>
+        <w:rPr>
+          <w:lang w:val="fr-CA"/>
+        </w:rPr>
+        <w:t xml:space="preserve"> à </w:t>
+      </w:r>
+      <w:r>
+        <w:rPr>
+          <w:lang w:val="fr-CA"/>
+        </w:rPr>
+        <w:t xml:space="preserve">la classe abstraite de visiteur, ainsi que </w:t>
+      </w:r>
+      <w:r>
+        <w:rPr>
+          <w:lang w:val="fr-CA"/>
+        </w:rPr>
+        <w:t>tous les</w:t>
+      </w:r>
+      <w:r>
+        <w:rPr>
+          <w:lang w:val="fr-CA"/>
+        </w:rPr>
+        <w:t xml:space="preserve"> autres</w:t>
+      </w:r>
+      <w:r>
+        <w:rPr>
+          <w:lang w:val="fr-CA"/>
+        </w:rPr>
+        <w:t xml:space="preserve"> visiteurs afin qu’ils puissent visiter cette nouvelle sous-classe.</w:t>
+      </w:r>
+      <w:r>
+        <w:rPr>
+          <w:lang w:val="fr-CA"/>
+        </w:rPr>
+        <w:t xml:space="preserve"> En gros, il s’agirait d’une nouvelle fonction de traitement</w:t>
+      </w:r>
+      <w:r>
+        <w:rPr>
+          <w:lang w:val="fr-CA"/>
+        </w:rPr>
+        <w:t>, ou bien d’une méthode de visite.</w:t>
+      </w:r>
+      <w:r>
+        <w:rPr>
+          <w:lang w:val="fr-CA"/>
+        </w:rPr>
+        <w:t xml:space="preserve"> </w:t>
+      </w:r>
+      <w:r>
+        <w:rPr>
+          <w:lang w:val="fr-CA"/>
+        </w:rPr>
+        <w:t>La liste de toutes les classes qui devront être modifiées se compose donc de :</w:t>
+      </w:r>
+    </w:p>
+    <w:p>
+      <w:pPr>
+        <w:pStyle w:val="ListParagraph"/>
+        <w:numPr>
+          <w:ilvl w:val="0"/>
+          <w:numId w:val="3"/>
+        </w:numPr>
+        <w:rPr>
+          <w:lang w:val="fr-CA"/>
+        </w:rPr>
+      </w:pPr>
+      <w:proofErr w:type="spellStart"/>
+      <w:r>
+        <w:rPr>
+          <w:lang w:val="fr-CA"/>
+        </w:rPr>
+        <w:t>AbsComponentVisitor</w:t>
+      </w:r>
+      <w:proofErr w:type="spellEnd"/>
+      <w:r>
+        <w:rPr>
+          <w:lang w:val="fr-CA"/>
+        </w:rPr>
+        <w:t>;</w:t>
+      </w:r>
+    </w:p>
+    <w:p>
+      <w:pPr>
+        <w:pStyle w:val="ListParagraph"/>
+        <w:numPr>
+          <w:ilvl w:val="0"/>
+          <w:numId w:val="3"/>
+        </w:numPr>
+        <w:rPr>
+          <w:lang w:val="fr-CA"/>
+        </w:rPr>
+      </w:pPr>
+      <w:proofErr w:type="spellStart"/>
+      <w:r>
+        <w:rPr>
+          <w:lang w:val="fr-CA"/>
+        </w:rPr>
+        <w:t>TeamImageSizeCalculator</w:t>
+      </w:r>
+      <w:proofErr w:type="spellEnd"/>
+      <w:r>
+        <w:rPr>
+          <w:lang w:val="fr-CA"/>
+        </w:rPr>
+        <w:t>;</w:t>
+      </w:r>
+    </w:p>
+    <w:p>
+      <w:pPr>
+        <w:pStyle w:val="ListParagraph"/>
+        <w:numPr>
+          <w:ilvl w:val="0"/>
+          <w:numId w:val="3"/>
+        </w:numPr>
+        <w:rPr>
+          <w:lang w:val="fr-CA"/>
+        </w:rPr>
+      </w:pPr>
+      <w:proofErr w:type="spellStart"/>
+      <w:r>
+        <w:rPr>
+          <w:lang w:val="fr-CA"/>
+        </w:rPr>
+        <w:t>MemberTextFindReplace</w:t>
+      </w:r>
+      <w:proofErr w:type="spellEnd"/>
+      <w:r>
+        <w:rPr>
+          <w:lang w:val="fr-CA"/>
+        </w:rPr>
+        <w:t>.</w:t>
+      </w:r>
+    </w:p>
+    <w:p>
+      <w:pPr>
+        <w:pStyle w:val="ListParagraph"/>
+        <w:ind w:left="1080"/>
+        <w:rPr>
+          <w:lang w:val="fr-CA"/>
+        </w:rPr>
+      </w:pPr>
+    </w:p>
+    <w:p>
+      <w:pPr>
+        <w:pStyle w:val="Heading3"/>
+        <w:rPr>
+          <w:b/>
+          <w:bCs/>
+          <w:color w:val="auto"/>
+          <w:lang w:val="fr-CA"/>
+        </w:rPr>
+      </w:pPr>
+      <w:r>
+        <w:rPr>
+          <w:b/>
+          <w:bCs/>
+          <w:color w:val="auto"/>
+          <w:u w:val="single"/>
+          <w:lang w:val="fr-CA"/>
+        </w:rPr>
         <w:t xml:space="preserve">Question </w:t>
       </w:r>
       <w:r>
@@ -244,6 +666,81 @@
         </w:rPr>
         <w:t> : Selon vous, la fonction d’ajout d’un rôle pour un membre d’une équipe pourrait-elle être implémentée comme un visiteur? Si oui, discuter des avantages et des inconvénients d’utiliser le patron visiteur pour cette fonction et sinon expliquez pourquoi le patron n’est pas applicable</w:t>
       </w:r>
+      <w:r>
+        <w:rPr>
+          <w:b/>
+          <w:bCs/>
+          <w:color w:val="auto"/>
+          <w:lang w:val="fr-CA"/>
+        </w:rPr>
+        <w:t>.</w:t>
+      </w:r>
+    </w:p>
+    <w:p>
+      <w:pPr>
+        <w:jc w:val="both"/>
+        <w:rPr>
+          <w:lang w:val="fr-CA"/>
+        </w:rPr>
+      </w:pPr>
+      <w:r>
+        <w:rPr>
+          <w:lang w:val="fr-CA"/>
+        </w:rPr>
+        <w:tab/>
+      </w:r>
+      <w:r>
+        <w:rPr>
+          <w:lang w:val="fr-CA"/>
+        </w:rPr>
+        <w:t>À notre avis, o</w:t>
+      </w:r>
+      <w:r>
+        <w:rPr>
+          <w:lang w:val="fr-CA"/>
+        </w:rPr>
+        <w:t>ui, en effet, cette fonction pourrait bel et bien être implémentée comme un visiteur.</w:t>
+      </w:r>
+      <w:r>
+        <w:rPr>
+          <w:lang w:val="fr-CA"/>
+        </w:rPr>
+        <w:t xml:space="preserve"> Ce dernier hériterait des méthodes de visite de la classe abstraite, </w:t>
+      </w:r>
+      <w:r>
+        <w:rPr>
+          <w:lang w:val="fr-CA"/>
+        </w:rPr>
+        <w:t xml:space="preserve">et se composerait également de d’autres méthodes en lien avec sa fonction principale d’ajout. Encore une fois, le fait d’utiliser le patron Visitor a pour avantage que le code pour cette fonction d’ajout ne soit pas dispersé, mais plutôt dans une seule classe. Puis, comme dicté dans les notes de cours, cela n’affectera pas la hiérarchie des classes. Malheureusement, il y a également des désavantages à cette utilisation; par exemple, il y aura présence de duplication du code des visiteurs. </w:t>
+      </w:r>
+    </w:p>
+    <w:p>
+      <w:pPr>
+        <w:rPr>
+          <w:lang w:val="fr-CA"/>
+        </w:rPr>
+      </w:pPr>
+    </w:p>
+    <w:p>
+      <w:pPr>
+        <w:rPr>
+          <w:lang w:val="fr-CA"/>
+        </w:rPr>
+      </w:pPr>
+    </w:p>
+    <w:p>
+      <w:pPr>
+        <w:rPr>
+          <w:lang w:val="fr-CA"/>
+        </w:rPr>
+      </w:pPr>
+    </w:p>
+    <w:p>
+      <w:pPr>
+        <w:rPr>
+          <w:lang w:val="fr-CA"/>
+        </w:rPr>
+      </w:pPr>
     </w:p>
     <w:p>
       <w:pPr>
@@ -314,7 +811,48 @@
           <w:color w:val="auto"/>
           <w:lang w:val="fr-CA"/>
         </w:rPr>
-        <w:t>e;</w:t>
+        <w:t>e</w:t>
+      </w:r>
+      <w:r>
+        <w:rPr>
+          <w:b/>
+          <w:bCs/>
+          <w:color w:val="auto"/>
+          <w:lang w:val="fr-CA"/>
+        </w:rPr>
+        <w:t>.</w:t>
+      </w:r>
+    </w:p>
+    <w:p>
+      <w:pPr>
+        <w:ind w:firstLine="360"/>
+        <w:rPr>
+          <w:lang w:val="fr-CA"/>
+        </w:rPr>
+      </w:pPr>
+      <w:r>
+        <w:rPr>
+          <w:lang w:val="fr-CA"/>
+        </w:rPr>
+        <w:t xml:space="preserve">Selon les notes de cours, l’intention de ce patron est « d’encapsuler une requête dans un objet de façon à permettre de supporter facilement plusieurs types de requêtes, de définir des queues de requêtes et de permettre des opérations « annuler » ». </w:t>
+      </w:r>
+      <w:r>
+        <w:rPr>
+          <w:lang w:val="fr-CA"/>
+        </w:rPr>
+        <w:t xml:space="preserve">De cela, on comprend qu’il s’agit d’un patron, où </w:t>
+      </w:r>
+      <w:r>
+        <w:rPr>
+          <w:lang w:val="fr-CA"/>
+        </w:rPr>
+        <w:t>de l’information pour effectuer différentes actions est contenu dans un seul objet.</w:t>
+      </w:r>
+      <w:r>
+        <w:rPr>
+          <w:lang w:val="fr-CA"/>
+        </w:rPr>
+        <w:t xml:space="preserve"> Parmi les avantages de ce patron, il y a le fait que le code soit plus extensible étant donné qu’il est possible de faire des ajouts de nouvelles commandes sans à modifier le code source. Le couplage entre l’objet qui invoque la requête de celui qui sait comment la satisfaire diminue aussi. En d’autres mots, il y a découplage.</w:t>
       </w:r>
     </w:p>
     <w:p>
@@ -338,8 +876,44 @@
           <w:color w:val="auto"/>
           <w:lang w:val="fr-CA"/>
         </w:rPr>
-        <w:t>La structure des classes réelles qui participent au patron Commande ainsi que leurs rôles (faire un diagramme de classes avec Enterprise Architect, ajouter des notes en UML pour indiquer les rôles, et exportez le tout en pdf);</w:t>
-      </w:r>
+        <w:t xml:space="preserve">La structure des classes réelles qui participent au patron Commande ainsi que leurs rôles (faire un diagramme de classes avec Enterprise Architect, ajouter des notes en UML pour indiquer les rôles, et exportez le tout en </w:t>
+      </w:r>
+      <w:proofErr w:type="spellStart"/>
+      <w:r>
+        <w:rPr>
+          <w:b/>
+          <w:bCs/>
+          <w:color w:val="auto"/>
+          <w:lang w:val="fr-CA"/>
+        </w:rPr>
+        <w:t>pdf</w:t>
+      </w:r>
+      <w:proofErr w:type="spellEnd"/>
+      <w:r>
+        <w:rPr>
+          <w:b/>
+          <w:bCs/>
+          <w:color w:val="auto"/>
+          <w:lang w:val="fr-CA"/>
+        </w:rPr>
+        <w:t>).</w:t>
+      </w:r>
+    </w:p>
+    <w:p>
+      <w:pPr>
+        <w:rPr>
+          <w:lang w:val="fr-CA"/>
+        </w:rPr>
+      </w:pPr>
+    </w:p>
+    <w:p>
+      <w:pPr>
+        <w:rPr>
+          <w:lang w:val="fr-CA"/>
+        </w:rPr>
+      </w:pPr>
+      <w:bookmarkStart w:id="0" w:name="_GoBack"/>
+      <w:bookmarkEnd w:id="0"/>
     </w:p>
     <w:p>
       <w:pPr>
@@ -387,8 +961,18 @@
           <w:color w:val="auto"/>
           <w:lang w:val="fr-CA"/>
         </w:rPr>
-        <w:t xml:space="preserve">Observez attentivement la classes </w:t>
-      </w:r>
+        <w:t>Observez attentivement la classe</w:t>
+      </w:r>
+      <w:r>
+        <w:rPr>
+          <w:b/>
+          <w:bCs/>
+          <w:color w:val="auto"/>
+          <w:lang w:val="fr-CA"/>
+        </w:rPr>
+        <w:t xml:space="preserve"> </w:t>
+      </w:r>
+      <w:proofErr w:type="spellStart"/>
       <w:r>
         <w:rPr>
           <w:b/>
@@ -400,14 +984,33 @@
         </w:rPr>
         <w:t>CommandInvoker</w:t>
       </w:r>
-      <w:r>
-        <w:rPr>
-          <w:b/>
-          <w:bCs/>
-          <w:color w:val="auto"/>
-          <w:lang w:val="fr-CA"/>
-        </w:rPr>
-        <w:t xml:space="preserve"> qui permet de gérer la relation entre les commandes et les différents membres des équipes. En plus de participer u patron Commande, cette classe participe à deux autres patrons de conception vus en cours.</w:t>
+      <w:proofErr w:type="spellEnd"/>
+      <w:r>
+        <w:rPr>
+          <w:b/>
+          <w:bCs/>
+          <w:color w:val="auto"/>
+          <w:lang w:val="fr-CA"/>
+        </w:rPr>
+        <w:t xml:space="preserve"> qui permet de gérer la relation entre les commandes et les différents membres des équipes. En plus de participer </w:t>
+      </w:r>
+      <w:r>
+        <w:rPr>
+          <w:b/>
+          <w:bCs/>
+          <w:color w:val="auto"/>
+          <w:lang w:val="fr-CA"/>
+        </w:rPr>
+        <w:t>au</w:t>
+      </w:r>
+      <w:r>
+        <w:rPr>
+          <w:b/>
+          <w:bCs/>
+          <w:color w:val="auto"/>
+          <w:lang w:val="fr-CA"/>
+        </w:rPr>
+        <w:t xml:space="preserve"> patron Commande, cette classe participe à deux autres patrons de conception vus en cours.</w:t>
       </w:r>
     </w:p>
     <w:p>
@@ -457,6 +1060,7 @@
         </w:rPr>
         <w:t xml:space="preserve">Quels sont les éléments de la classe </w:t>
       </w:r>
+      <w:proofErr w:type="spellStart"/>
       <w:r>
         <w:rPr>
           <w:b/>
@@ -466,7 +1070,19 @@
           <w:color w:val="auto"/>
           <w:lang w:val="fr-CA"/>
         </w:rPr>
-        <w:t xml:space="preserve">CommandInvoker </w:t>
+        <w:t>CommandInvoker</w:t>
+      </w:r>
+      <w:proofErr w:type="spellEnd"/>
+      <w:r>
+        <w:rPr>
+          <w:b/>
+          <w:bCs/>
+          <w:i/>
+          <w:iCs/>
+          <w:color w:val="auto"/>
+          <w:lang w:val="fr-CA"/>
+        </w:rPr>
+        <w:t xml:space="preserve"> </w:t>
       </w:r>
       <w:r>
         <w:rPr>
@@ -570,6 +1186,7 @@
         </w:rPr>
         <w:t xml:space="preserve">, il faudrait ajouter de nouvelles sous-classes de la classe </w:t>
       </w:r>
+      <w:proofErr w:type="spellStart"/>
       <w:r>
         <w:rPr>
           <w:b/>
@@ -581,6 +1198,7 @@
         </w:rPr>
         <w:t>AbsCommand</w:t>
       </w:r>
+      <w:proofErr w:type="spellEnd"/>
       <w:r>
         <w:rPr>
           <w:b/>
@@ -616,7 +1234,6 @@
           <w:u w:val="single"/>
           <w:lang w:val="fr-CA"/>
         </w:rPr>
-        <w:lastRenderedPageBreak/>
         <w:t>Question 3.</w:t>
       </w:r>
       <w:r>
@@ -638,6 +1255,7 @@
         </w:rPr>
         <w:t xml:space="preserve"> : Dans la version proposée de la commande de traduction par la classe </w:t>
       </w:r>
+      <w:proofErr w:type="spellStart"/>
       <w:r>
         <w:rPr>
           <w:b/>
@@ -649,6 +1267,7 @@
         </w:rPr>
         <w:t>CommandTranslate</w:t>
       </w:r>
+      <w:proofErr w:type="spellEnd"/>
       <w:r>
         <w:rPr>
           <w:b/>
@@ -871,8 +1490,16 @@
       <w:rPr>
         <w:lang w:val="fr-CA"/>
       </w:rPr>
-      <w:t>Frédéric Lasnier</w:t>
+      <w:t xml:space="preserve">Frédéric </w:t>
     </w:r>
+    <w:proofErr w:type="spellStart"/>
+    <w:r>
+      <w:rPr>
+        <w:lang w:val="fr-CA"/>
+      </w:rPr>
+      <w:t>Lasnier</w:t>
+    </w:r>
+    <w:proofErr w:type="spellEnd"/>
     <w:r>
       <w:rPr>
         <w:lang w:val="fr-CA"/>
@@ -1073,11 +1700,126 @@
       </w:pPr>
     </w:lvl>
   </w:abstractNum>
+  <w:abstractNum w:abstractNumId="2" w15:restartNumberingAfterBreak="0">
+    <w:nsid w:val="56111F73"/>
+    <w:multiLevelType w:val="hybridMultilevel"/>
+    <w:tmpl w:val="EB6ADB46"/>
+    <w:lvl w:ilvl="0" w:tplc="3F18F87A">
+      <w:numFmt w:val="bullet"/>
+      <w:lvlText w:val="-"/>
+      <w:lvlJc w:val="left"/>
+      <w:pPr>
+        <w:ind w:left="1080" w:hanging="360"/>
+      </w:pPr>
+      <w:rPr>
+        <w:rFonts w:ascii="Calibri" w:eastAsiaTheme="minorEastAsia" w:hAnsi="Calibri" w:cs="Calibri" w:hint="default"/>
+      </w:rPr>
+    </w:lvl>
+    <w:lvl w:ilvl="1" w:tplc="10090003" w:tentative="1">
+      <w:start w:val="1"/>
+      <w:numFmt w:val="bullet"/>
+      <w:lvlText w:val="o"/>
+      <w:lvlJc w:val="left"/>
+      <w:pPr>
+        <w:ind w:left="1800" w:hanging="360"/>
+      </w:pPr>
+      <w:rPr>
+        <w:rFonts w:ascii="Courier New" w:hAnsi="Courier New" w:cs="Courier New" w:hint="default"/>
+      </w:rPr>
+    </w:lvl>
+    <w:lvl w:ilvl="2" w:tplc="10090005" w:tentative="1">
+      <w:start w:val="1"/>
+      <w:numFmt w:val="bullet"/>
+      <w:lvlText w:val=""/>
+      <w:lvlJc w:val="left"/>
+      <w:pPr>
+        <w:ind w:left="2520" w:hanging="360"/>
+      </w:pPr>
+      <w:rPr>
+        <w:rFonts w:ascii="Wingdings" w:hAnsi="Wingdings" w:hint="default"/>
+      </w:rPr>
+    </w:lvl>
+    <w:lvl w:ilvl="3" w:tplc="10090001" w:tentative="1">
+      <w:start w:val="1"/>
+      <w:numFmt w:val="bullet"/>
+      <w:lvlText w:val=""/>
+      <w:lvlJc w:val="left"/>
+      <w:pPr>
+        <w:ind w:left="3240" w:hanging="360"/>
+      </w:pPr>
+      <w:rPr>
+        <w:rFonts w:ascii="Symbol" w:hAnsi="Symbol" w:hint="default"/>
+      </w:rPr>
+    </w:lvl>
+    <w:lvl w:ilvl="4" w:tplc="10090003" w:tentative="1">
+      <w:start w:val="1"/>
+      <w:numFmt w:val="bullet"/>
+      <w:lvlText w:val="o"/>
+      <w:lvlJc w:val="left"/>
+      <w:pPr>
+        <w:ind w:left="3960" w:hanging="360"/>
+      </w:pPr>
+      <w:rPr>
+        <w:rFonts w:ascii="Courier New" w:hAnsi="Courier New" w:cs="Courier New" w:hint="default"/>
+      </w:rPr>
+    </w:lvl>
+    <w:lvl w:ilvl="5" w:tplc="10090005" w:tentative="1">
+      <w:start w:val="1"/>
+      <w:numFmt w:val="bullet"/>
+      <w:lvlText w:val=""/>
+      <w:lvlJc w:val="left"/>
+      <w:pPr>
+        <w:ind w:left="4680" w:hanging="360"/>
+      </w:pPr>
+      <w:rPr>
+        <w:rFonts w:ascii="Wingdings" w:hAnsi="Wingdings" w:hint="default"/>
+      </w:rPr>
+    </w:lvl>
+    <w:lvl w:ilvl="6" w:tplc="10090001" w:tentative="1">
+      <w:start w:val="1"/>
+      <w:numFmt w:val="bullet"/>
+      <w:lvlText w:val=""/>
+      <w:lvlJc w:val="left"/>
+      <w:pPr>
+        <w:ind w:left="5400" w:hanging="360"/>
+      </w:pPr>
+      <w:rPr>
+        <w:rFonts w:ascii="Symbol" w:hAnsi="Symbol" w:hint="default"/>
+      </w:rPr>
+    </w:lvl>
+    <w:lvl w:ilvl="7" w:tplc="10090003" w:tentative="1">
+      <w:start w:val="1"/>
+      <w:numFmt w:val="bullet"/>
+      <w:lvlText w:val="o"/>
+      <w:lvlJc w:val="left"/>
+      <w:pPr>
+        <w:ind w:left="6120" w:hanging="360"/>
+      </w:pPr>
+      <w:rPr>
+        <w:rFonts w:ascii="Courier New" w:hAnsi="Courier New" w:cs="Courier New" w:hint="default"/>
+      </w:rPr>
+    </w:lvl>
+    <w:lvl w:ilvl="8" w:tplc="10090005" w:tentative="1">
+      <w:start w:val="1"/>
+      <w:numFmt w:val="bullet"/>
+      <w:lvlText w:val=""/>
+      <w:lvlJc w:val="left"/>
+      <w:pPr>
+        <w:ind w:left="6840" w:hanging="360"/>
+      </w:pPr>
+      <w:rPr>
+        <w:rFonts w:ascii="Wingdings" w:hAnsi="Wingdings" w:hint="default"/>
+      </w:rPr>
+    </w:lvl>
+  </w:abstractNum>
   <w:num w:numId="1">
     <w:abstractNumId w:val="0"/>
   </w:num>
   <w:num w:numId="2">
     <w:abstractNumId w:val="1"/>
+  </w:num>
+  <w:num w:numId="3">
+    <w:abstractNumId w:val="2"/>
   </w:num>
 </w:numbering>
 </file>
@@ -1205,6 +1947,7 @@
     <w:lsdException w:name="HTML Sample" w:semiHidden="1" w:unhideWhenUsed="1"/>
     <w:lsdException w:name="HTML Typewriter" w:semiHidden="1" w:unhideWhenUsed="1"/>
     <w:lsdException w:name="HTML Variable" w:semiHidden="1" w:unhideWhenUsed="1"/>
+    <w:lsdException w:name="Normal Table" w:semiHidden="1" w:unhideWhenUsed="1"/>
     <w:lsdException w:name="annotation subject" w:semiHidden="1" w:unhideWhenUsed="1"/>
     <w:lsdException w:name="No List" w:semiHidden="1" w:unhideWhenUsed="1"/>
     <w:lsdException w:name="Outline List 1" w:semiHidden="1" w:unhideWhenUsed="1"/>
@@ -1251,8 +1994,10 @@
     <w:lsdException w:name="Table Subtle 2" w:semiHidden="1" w:unhideWhenUsed="1"/>
     <w:lsdException w:name="Table Web 1" w:semiHidden="1" w:unhideWhenUsed="1"/>
     <w:lsdException w:name="Table Web 2" w:semiHidden="1" w:unhideWhenUsed="1"/>
+    <w:lsdException w:name="Table Web 3" w:semiHidden="1" w:unhideWhenUsed="1"/>
     <w:lsdException w:name="Balloon Text" w:semiHidden="1" w:unhideWhenUsed="1"/>
     <w:lsdException w:name="Table Grid" w:uiPriority="39"/>
+    <w:lsdException w:name="Table Theme" w:semiHidden="1" w:unhideWhenUsed="1"/>
     <w:lsdException w:name="Placeholder Text" w:semiHidden="1"/>
     <w:lsdException w:name="No Spacing" w:uiPriority="1" w:qFormat="1"/>
     <w:lsdException w:name="Light Shading" w:uiPriority="60"/>
@@ -1630,6 +2375,45 @@
       <w:contextualSpacing/>
     </w:pPr>
   </w:style>
+  <w:style w:type="paragraph" w:styleId="NormalWeb">
+    <w:name w:val="Normal (Web)"/>
+    <w:basedOn w:val="Normal"/>
+    <w:uiPriority w:val="99"/>
+    <w:semiHidden/>
+    <w:unhideWhenUsed/>
+    <w:rsid w:val="00985749"/>
+    <w:pPr>
+      <w:spacing w:before="100" w:beforeAutospacing="1" w:after="100" w:afterAutospacing="1" w:line="240" w:lineRule="auto"/>
+    </w:pPr>
+    <w:rPr>
+      <w:rFonts w:ascii="Times New Roman" w:eastAsia="Times New Roman" w:hAnsi="Times New Roman" w:cs="Times New Roman"/>
+      <w:sz w:val="24"/>
+      <w:szCs w:val="24"/>
+    </w:rPr>
+  </w:style>
+  <w:style w:type="character" w:styleId="Strong">
+    <w:name w:val="Strong"/>
+    <w:basedOn w:val="DefaultParagraphFont"/>
+    <w:uiPriority w:val="22"/>
+    <w:qFormat/>
+    <w:rsid w:val="00985749"/>
+    <w:rPr>
+      <w:b/>
+      <w:bCs/>
+    </w:rPr>
+  </w:style>
+  <w:style w:type="character" w:styleId="Hyperlink">
+    <w:name w:val="Hyperlink"/>
+    <w:basedOn w:val="DefaultParagraphFont"/>
+    <w:uiPriority w:val="99"/>
+    <w:semiHidden/>
+    <w:unhideWhenUsed/>
+    <w:rsid w:val="00985749"/>
+    <w:rPr>
+      <w:color w:val="0000FF"/>
+      <w:u w:val="single"/>
+    </w:rPr>
+  </w:style>
 </w:styles>
 </file>
 

</xml_diff>